<commit_message>
Minor changes to Assignment3.docx
</commit_message>
<xml_diff>
--- a/Assignment3.docx
+++ b/Assignment3.docx
@@ -45,49 +45,53 @@
       </w:pPr>
       <w:r>
         <w:rPr/>
-        <w:t>For this project I chose to use Ubuntu 14.10 (32-bit) because it is my preferred distribution of linux.</w:t>
-      </w:r>
-      <w:r/>
-    </w:p>
-    <w:p>
-      <w:pPr>
-        <w:pStyle w:val="Normal"/>
-      </w:pPr>
-      <w:r>
-        <w:rPr/>
-      </w:r>
-      <w:r/>
-    </w:p>
-    <w:p>
-      <w:pPr>
-        <w:pStyle w:val="Normal"/>
-      </w:pPr>
-      <w:r>
-        <w:rPr/>
-        <w:t>The first thing I had to do to for this project</w:t>
-      </w:r>
-      <w:r>
-        <w:rPr/>
-        <w:t xml:space="preserve"> was disable Address space layout randomization (ASLR). Disabling ASLR makes stack smashing far more reliable.</w:t>
-      </w:r>
-      <w:r/>
-    </w:p>
-    <w:p>
-      <w:pPr>
-        <w:pStyle w:val="Normal"/>
-      </w:pPr>
-      <w:r>
-        <w:rPr/>
-      </w:r>
-      <w:r/>
-    </w:p>
-    <w:p>
-      <w:pPr>
-        <w:pStyle w:val="Normal"/>
-      </w:pPr>
-      <w:r>
-        <w:rPr/>
-        <w:t>I disabled ASLR by using the following command:  sudo sysctl -w kernel.randomize_va_space=0</w:t>
+        <w:t xml:space="preserve">For this project I chose to use Ubuntu 14.10 (32-bit) because it is my preferred distribution of </w:t>
+      </w:r>
+      <w:r>
+        <w:rPr/>
+        <w:t>L</w:t>
+      </w:r>
+      <w:r>
+        <w:rPr/>
+        <w:t>inux.</w:t>
+      </w:r>
+      <w:r/>
+    </w:p>
+    <w:p>
+      <w:pPr>
+        <w:pStyle w:val="Normal"/>
+      </w:pPr>
+      <w:r>
+        <w:rPr/>
+      </w:r>
+      <w:r/>
+    </w:p>
+    <w:p>
+      <w:pPr>
+        <w:pStyle w:val="Normal"/>
+      </w:pPr>
+      <w:r>
+        <w:rPr/>
+        <w:t>The first thing I had to do to for this project was disable Address space layout randomization (ASLR). Disabling ASLR makes stack smashing far more reliable.</w:t>
+      </w:r>
+      <w:r/>
+    </w:p>
+    <w:p>
+      <w:pPr>
+        <w:pStyle w:val="Normal"/>
+      </w:pPr>
+      <w:r>
+        <w:rPr/>
+      </w:r>
+      <w:r/>
+    </w:p>
+    <w:p>
+      <w:pPr>
+        <w:pStyle w:val="Normal"/>
+      </w:pPr>
+      <w:r>
+        <w:rPr/>
+        <w:t>I disabled ASLR by using the following command: sudo sysctl -w kernel.randomize_va_space=0</w:t>
       </w:r>
       <w:r/>
     </w:p>
@@ -135,23 +139,7 @@
       </w:pPr>
       <w:r>
         <w:rPr/>
-        <w:t xml:space="preserve">The next thing I did was remove the symbolic link located at /bin/sh and replace it with a link that pointed to /bin/zsh. I did this because the shellcode that was provided to me executes /bin/sh and I wanted to test the zsh shell. </w:t>
-      </w:r>
-      <w:r>
-        <w:rPr/>
-        <w:t xml:space="preserve">Later on </w:t>
-      </w:r>
-      <w:r>
-        <w:rPr/>
-        <w:t>I also experimented with changing the link back to /</w:t>
-      </w:r>
-      <w:r>
-        <w:rPr/>
-        <w:t>bin/</w:t>
-      </w:r>
-      <w:r>
-        <w:rPr/>
-        <w:t>bash.</w:t>
+        <w:t>The next thing I did was remove the symbolic link located at /bin/sh and replace it with a link that pointed to /bin/zsh. I did this because the shellcode that was provided to me executes /bin/sh and I wanted to test the zsh shell. Later on I also experimented with changing the link back to /bin/bash.</w:t>
       </w:r>
       <w:r/>
     </w:p>
@@ -215,31 +203,7 @@
       </w:pPr>
       <w:r>
         <w:rPr/>
-        <w:t xml:space="preserve">For the first task I modified the exploit program to store </w:t>
-      </w:r>
-      <w:r>
-        <w:rPr/>
-        <w:t xml:space="preserve">NOPS, </w:t>
-      </w:r>
-      <w:r>
-        <w:rPr/>
-        <w:t xml:space="preserve">the provided shell code </w:t>
-      </w:r>
-      <w:r>
-        <w:rPr/>
-        <w:t>and memory addresses,</w:t>
-      </w:r>
-      <w:r>
-        <w:rPr/>
-        <w:t xml:space="preserve"> </w:t>
-      </w:r>
-      <w:r>
-        <w:rPr/>
-        <w:t xml:space="preserve">that were found to work through trial and error, </w:t>
-      </w:r>
-      <w:r>
-        <w:rPr/>
-        <w:t>into memory. Next, I compiled the exploit program using the following command: gcc -o exploit exploit.c -std=c99</w:t>
+        <w:t>For the first task I modified the exploit program to store NOPS, the provided shell code and memory addresses, that were found to work through trial and error, into memory. Next, I compiled the exploit program using the following command: gcc -o exploit exploit.c -std=c99</w:t>
       </w:r>
       <w:r/>
     </w:p>
@@ -297,31 +261,7 @@
       </w:pPr>
       <w:r>
         <w:rPr/>
-        <w:t xml:space="preserve">Then I set the stack file's permissions to -rwsr-xr-x so users have the ability to </w:t>
-      </w:r>
-      <w:r>
-        <w:rPr/>
-        <w:t>r</w:t>
-      </w:r>
-      <w:r>
-        <w:rPr/>
-        <w:t>un the program with a</w:t>
-      </w:r>
-      <w:r>
-        <w:rPr/>
-        <w:t>n</w:t>
-      </w:r>
-      <w:r>
-        <w:rPr/>
-        <w:t xml:space="preserve"> </w:t>
-      </w:r>
-      <w:r>
-        <w:rPr/>
-        <w:t>e</w:t>
-      </w:r>
-      <w:r>
-        <w:rPr/>
-        <w:t>uid of 0. I did this using the following command: sudo chmod 4755 stack</w:t>
+        <w:t>Then I set the stack file's permissions to -rwsr-xr-x so users have the ability to run the program with an euid of 0. I did this using the following command: sudo chmod 4755 stack</w:t>
       </w:r>
       <w:r/>
     </w:p>
@@ -365,7 +305,13 @@
         </w:rPr>
       </w:pPr>
       <w:r>
-        <w:rPr/>
+        <w:rPr>
+          <w:rFonts w:eastAsia="Droid Sans Fallback" w:cs="FreeSans"/>
+          <w:color w:val="00000A"/>
+          <w:sz w:val="24"/>
+          <w:szCs w:val="24"/>
+          <w:lang w:val="en-US" w:eastAsia="zh-CN" w:bidi="hi-IN"/>
+        </w:rPr>
       </w:r>
       <w:r/>
     </w:p>
@@ -451,15 +397,7 @@
       <w:r>
         <w:rPr/>
         <w:tab/>
-        <w:t xml:space="preserve">When I enable address randomization and attempt to smash the stack I </w:t>
-      </w:r>
-      <w:r>
-        <w:rPr/>
-        <w:t>almost always</w:t>
-      </w:r>
-      <w:r>
-        <w:rPr/>
-        <w:t xml:space="preserve"> get a Segmentation fault. If I run the following command, a shell is eventually spawned, but it can take quite some time.</w:t>
+        <w:t>When I enable address randomization and attempt to smash the stack I almost always get a Segmentation fault. If I run the following command, a shell is eventually spawned, but it can take quite some time.</w:t>
       </w:r>
       <w:r/>
     </w:p>
@@ -570,6 +508,7 @@
     <w:rPrDefault>
       <w:rPr>
         <w:rFonts w:ascii="Liberation Serif" w:hAnsi="Liberation Serif" w:eastAsia="Droid Sans Fallback" w:cs="FreeSans"/>
+        <w:sz w:val="20"/>
         <w:szCs w:val="24"/>
         <w:lang w:val="en-US" w:eastAsia="zh-CN" w:bidi="hi-IN"/>
       </w:rPr>
@@ -583,7 +522,7 @@
     <w:pPr>
       <w:widowControl w:val="false"/>
       <w:suppressAutoHyphens w:val="true"/>
-      <w:overflowPunct w:val="false"/>
+      <w:overflowPunct w:val="true"/>
       <w:bidi w:val="0"/>
       <w:jc w:val="left"/>
     </w:pPr>

</xml_diff>